<commit_message>
Convention Julien-Jesse améliorée presque version finale Ajout d'un début de veille concurrentielle, avec 3 catégories avec minimum 5 produits par catégorie. Petite conclusion de comment je nous vois dans ce marché du jeu vidéo (vision à travailler encore).
</commit_message>
<xml_diff>
--- a/Entreprenariat/Soganatsu Studios/Convention 1.docx
+++ b/Entreprenariat/Soganatsu Studios/Convention 1.docx
@@ -22,6 +22,15 @@
         </w:rPr>
         <w:t>Convention</w:t>
       </w:r>
+      <w:r>
+        <w:rPr>
+          <w:rFonts w:ascii="Calibri" w:eastAsia="Calibri" w:hAnsi="Calibri" w:cs="Calibri"/>
+          <w:b/>
+          <w:color w:val="FF0000"/>
+          <w:sz w:val="22"/>
+        </w:rPr>
+        <w:t xml:space="preserve"> V1</w:t>
+      </w:r>
     </w:p>
     <w:p>
       <w:pPr>
@@ -200,6 +209,31 @@
         </w:rPr>
         <w:t>.</w:t>
       </w:r>
+      <w:r>
+        <w:rPr>
+          <w:rFonts w:ascii="Calibri" w:eastAsia="Calibri" w:hAnsi="Calibri" w:cs="Calibri"/>
+          <w:sz w:val="22"/>
+        </w:rPr>
+        <w:t xml:space="preserve"> « Soganatsu Studios World Editor » a été initié par Jesse David </w:t>
+      </w:r>
+      <w:proofErr w:type="spellStart"/>
+      <w:r>
+        <w:rPr>
+          <w:rFonts w:ascii="Calibri" w:eastAsia="Calibri" w:hAnsi="Calibri" w:cs="Calibri"/>
+          <w:sz w:val="22"/>
+        </w:rPr>
+        <w:t>Stojan</w:t>
+      </w:r>
+      <w:proofErr w:type="spellEnd"/>
+      <w:r>
+        <w:rPr>
+          <w:rFonts w:ascii="Calibri" w:eastAsia="Calibri" w:hAnsi="Calibri" w:cs="Calibri"/>
+          <w:sz w:val="22"/>
+        </w:rPr>
+        <w:t xml:space="preserve"> et Julien Moreau-Mathis, puis a été créé et développé par Julien Moreau-Mathis.</w:t>
+      </w:r>
+      <w:bookmarkStart w:id="0" w:name="_GoBack"/>
+      <w:bookmarkEnd w:id="0"/>
     </w:p>
     <w:p>
       <w:pPr>
@@ -310,14 +344,28 @@
           <w:rFonts w:ascii="Calibri" w:eastAsia="Calibri" w:hAnsi="Calibri" w:cs="Calibri"/>
           <w:sz w:val="22"/>
         </w:rPr>
-        <w:t xml:space="preserve"> Moi, Julien Moreau-Mathis m’engage à ouvrir une </w:t>
-      </w:r>
-      <w:r>
-        <w:rPr>
-          <w:rFonts w:ascii="Calibri" w:eastAsia="Calibri" w:hAnsi="Calibri" w:cs="Calibri"/>
-          <w:sz w:val="22"/>
-        </w:rPr>
-        <w:t>entreprise (</w:t>
+        <w:t xml:space="preserve"> </w:t>
+      </w:r>
+      <w:r>
+        <w:rPr>
+          <w:rFonts w:ascii="Calibri" w:eastAsia="Calibri" w:hAnsi="Calibri" w:cs="Calibri"/>
+          <w:sz w:val="22"/>
+        </w:rPr>
+        <w:t>Julien Moreau-Mathis s</w:t>
+      </w:r>
+      <w:r>
+        <w:rPr>
+          <w:rFonts w:ascii="Calibri" w:eastAsia="Calibri" w:hAnsi="Calibri" w:cs="Calibri"/>
+          <w:sz w:val="22"/>
+        </w:rPr>
+        <w:t xml:space="preserve">’engage à ouvrir une </w:t>
+      </w:r>
+      <w:r>
+        <w:rPr>
+          <w:rFonts w:ascii="Calibri" w:eastAsia="Calibri" w:hAnsi="Calibri" w:cs="Calibri"/>
+          <w:sz w:val="22"/>
+        </w:rPr>
+        <w:t xml:space="preserve">entreprise </w:t>
       </w:r>
       <w:r>
         <w:rPr>
@@ -332,13 +380,6 @@
           <w:sz w:val="22"/>
         </w:rPr>
         <w:t>.</w:t>
-      </w:r>
-      <w:r>
-        <w:rPr>
-          <w:rFonts w:ascii="Calibri" w:eastAsia="Calibri" w:hAnsi="Calibri" w:cs="Calibri"/>
-          <w:sz w:val="22"/>
-        </w:rPr>
-        <w:t>)</w:t>
       </w:r>
       <w:r>
         <w:rPr>
@@ -410,7 +451,21 @@
           <w:rFonts w:ascii="Calibri" w:eastAsia="Calibri" w:hAnsi="Calibri" w:cs="Calibri"/>
           <w:sz w:val="22"/>
         </w:rPr>
-        <w:t xml:space="preserve"> où elle assurera l’actualisation permanente de « Soganatsu Studios World Editor »</w:t>
+        <w:t xml:space="preserve"> </w:t>
+      </w:r>
+      <w:r>
+        <w:rPr>
+          <w:rFonts w:ascii="Calibri" w:eastAsia="Calibri" w:hAnsi="Calibri" w:cs="Calibri"/>
+          <w:sz w:val="22"/>
+        </w:rPr>
+        <w:t xml:space="preserve">et de ses sources </w:t>
+      </w:r>
+      <w:r>
+        <w:rPr>
+          <w:rFonts w:ascii="Calibri" w:eastAsia="Calibri" w:hAnsi="Calibri" w:cs="Calibri"/>
+          <w:sz w:val="22"/>
+        </w:rPr>
+        <w:t>où elle assurera l’actualisation permanente de « Soganatsu Studios World Editor »</w:t>
       </w:r>
       <w:r>
         <w:rPr>
@@ -424,7 +479,21 @@
           <w:rFonts w:ascii="Calibri" w:eastAsia="Calibri" w:hAnsi="Calibri" w:cs="Calibri"/>
           <w:sz w:val="22"/>
         </w:rPr>
-        <w:t xml:space="preserve"> s’occupera de la vente du logiciel-outil en France, </w:t>
+        <w:t xml:space="preserve"> s’occupera de la vente du logiciel-outil en </w:t>
+      </w:r>
+      <w:r>
+        <w:rPr>
+          <w:rFonts w:ascii="Calibri" w:eastAsia="Calibri" w:hAnsi="Calibri" w:cs="Calibri"/>
+          <w:sz w:val="22"/>
+        </w:rPr>
+        <w:t>Europe</w:t>
+      </w:r>
+      <w:r>
+        <w:rPr>
+          <w:rFonts w:ascii="Calibri" w:eastAsia="Calibri" w:hAnsi="Calibri" w:cs="Calibri"/>
+          <w:sz w:val="22"/>
+        </w:rPr>
+        <w:t xml:space="preserve">, </w:t>
       </w:r>
       <w:r>
         <w:rPr>
@@ -438,7 +507,14 @@
           <w:rFonts w:ascii="Calibri" w:eastAsia="Calibri" w:hAnsi="Calibri" w:cs="Calibri"/>
           <w:sz w:val="22"/>
         </w:rPr>
-        <w:t>s’engage à vendre le logiciel à « Soganatsu Studios » basé</w:t>
+        <w:t>s’engage à vendre</w:t>
+      </w:r>
+      <w:r>
+        <w:rPr>
+          <w:rFonts w:ascii="Calibri" w:eastAsia="Calibri" w:hAnsi="Calibri" w:cs="Calibri"/>
+          <w:sz w:val="22"/>
+        </w:rPr>
+        <w:t xml:space="preserve"> un</w:t>
       </w:r>
       <w:r>
         <w:rPr>
@@ -452,14 +528,49 @@
           <w:rFonts w:ascii="Calibri" w:eastAsia="Calibri" w:hAnsi="Calibri" w:cs="Calibri"/>
           <w:sz w:val="22"/>
         </w:rPr>
-        <w:t xml:space="preserve"> aux Etats-Unis</w:t>
-      </w:r>
-      <w:r>
-        <w:rPr>
-          <w:rFonts w:ascii="Calibri" w:eastAsia="Calibri" w:hAnsi="Calibri" w:cs="Calibri"/>
-          <w:sz w:val="22"/>
-        </w:rPr>
-        <w:t>.</w:t>
+        <w:t xml:space="preserve"> licence d’exploitation du</w:t>
+      </w:r>
+      <w:r>
+        <w:rPr>
+          <w:rFonts w:ascii="Calibri" w:eastAsia="Calibri" w:hAnsi="Calibri" w:cs="Calibri"/>
+          <w:sz w:val="22"/>
+        </w:rPr>
+        <w:t xml:space="preserve"> logiciel à « Soganatsu Studios » </w:t>
+      </w:r>
+      <w:r>
+        <w:rPr>
+          <w:rFonts w:ascii="Calibri" w:eastAsia="Calibri" w:hAnsi="Calibri" w:cs="Calibri"/>
+          <w:sz w:val="22"/>
+        </w:rPr>
+        <w:t xml:space="preserve">pendant </w:t>
+      </w:r>
+      <w:r>
+        <w:rPr>
+          <w:rFonts w:ascii="Calibri" w:eastAsia="Calibri" w:hAnsi="Calibri" w:cs="Calibri"/>
+          <w:sz w:val="22"/>
+        </w:rPr>
+        <w:t>un</w:t>
+      </w:r>
+      <w:r>
+        <w:rPr>
+          <w:rFonts w:ascii="Calibri" w:eastAsia="Calibri" w:hAnsi="Calibri" w:cs="Calibri"/>
+          <w:sz w:val="22"/>
+        </w:rPr>
+        <w:t xml:space="preserve"> minimum</w:t>
+      </w:r>
+      <w:r>
+        <w:rPr>
+          <w:rFonts w:ascii="Calibri" w:eastAsia="Calibri" w:hAnsi="Calibri" w:cs="Calibri"/>
+          <w:sz w:val="22"/>
+        </w:rPr>
+        <w:t xml:space="preserve"> de</w:t>
+      </w:r>
+      <w:r>
+        <w:rPr>
+          <w:rFonts w:ascii="Calibri" w:eastAsia="Calibri" w:hAnsi="Calibri" w:cs="Calibri"/>
+          <w:sz w:val="22"/>
+        </w:rPr>
+        <w:t xml:space="preserve"> une année.</w:t>
       </w:r>
     </w:p>
     <w:p>
@@ -475,21 +586,14 @@
           <w:rFonts w:ascii="Calibri" w:eastAsia="Calibri" w:hAnsi="Calibri" w:cs="Calibri"/>
           <w:sz w:val="22"/>
         </w:rPr>
-        <w:t xml:space="preserve">« Soganatsu Studios », </w:t>
-      </w:r>
-      <w:r>
-        <w:rPr>
-          <w:rFonts w:ascii="Calibri" w:eastAsia="Calibri" w:hAnsi="Calibri" w:cs="Calibri"/>
-          <w:sz w:val="22"/>
-        </w:rPr>
-        <w:t xml:space="preserve">qui sera </w:t>
-      </w:r>
-      <w:r>
-        <w:rPr>
-          <w:rFonts w:ascii="Calibri" w:eastAsia="Calibri" w:hAnsi="Calibri" w:cs="Calibri"/>
-          <w:sz w:val="22"/>
-        </w:rPr>
-        <w:t>basée aux Etats-Unis, s’engage à exploiter le logiciel « Soganatsu Studios World Editor »,</w:t>
+        <w:t xml:space="preserve">« Soganatsu Studios » </w:t>
+      </w:r>
+      <w:r>
+        <w:rPr>
+          <w:rFonts w:ascii="Calibri" w:eastAsia="Calibri" w:hAnsi="Calibri" w:cs="Calibri"/>
+          <w:sz w:val="22"/>
+        </w:rPr>
+        <w:t>s’engage à exploiter le logiciel « Soganatsu Studios World Editor »,</w:t>
       </w:r>
       <w:r>
         <w:rPr>
@@ -510,7 +614,35 @@
           <w:rFonts w:ascii="Calibri" w:eastAsia="Calibri" w:hAnsi="Calibri" w:cs="Calibri"/>
           <w:sz w:val="22"/>
         </w:rPr>
-        <w:t xml:space="preserve"> la vente de celui-ci en Amérique. « Soganatsu Studios » s’engage également à acheter l’actualisation permanente du logiciel « Soganatsu Studios World Editor ».</w:t>
+        <w:t xml:space="preserve"> la vente de celui-ci en Amérique</w:t>
+      </w:r>
+      <w:r>
+        <w:rPr>
+          <w:rFonts w:ascii="Calibri" w:eastAsia="Calibri" w:hAnsi="Calibri" w:cs="Calibri"/>
+          <w:sz w:val="22"/>
+        </w:rPr>
+        <w:t xml:space="preserve"> et le reste du monde hors Europe</w:t>
+      </w:r>
+      <w:r>
+        <w:rPr>
+          <w:rFonts w:ascii="Calibri" w:eastAsia="Calibri" w:hAnsi="Calibri" w:cs="Calibri"/>
+          <w:sz w:val="22"/>
+        </w:rPr>
+        <w:t>. « Soganatsu Studios » s’engage également à acheter l’actualisation permanente du logiciel « Soganatsu Studios World Editor »</w:t>
+      </w:r>
+      <w:r>
+        <w:rPr>
+          <w:rFonts w:ascii="Calibri" w:eastAsia="Calibri" w:hAnsi="Calibri" w:cs="Calibri"/>
+          <w:sz w:val="22"/>
+        </w:rPr>
+        <w:t xml:space="preserve"> pendant un minimum de une année</w:t>
+      </w:r>
+      <w:r>
+        <w:rPr>
+          <w:rFonts w:ascii="Calibri" w:eastAsia="Calibri" w:hAnsi="Calibri" w:cs="Calibri"/>
+          <w:sz w:val="22"/>
+        </w:rPr>
+        <w:t>.</w:t>
       </w:r>
     </w:p>
     <w:p>
@@ -556,30 +688,84 @@
           <w:rFonts w:ascii="Calibri" w:eastAsia="Calibri" w:hAnsi="Calibri" w:cs="Calibri"/>
           <w:sz w:val="22"/>
         </w:rPr>
-        <w:t>de l’entreprise « Soganatsu Studios » basée aux Etats-Unis, s’engage à me céder 10% de « Soganatsu Studios ». Moi, Julien Moreau-Mathis,</w:t>
-      </w:r>
-      <w:r>
-        <w:rPr>
-          <w:rFonts w:ascii="Calibri" w:eastAsia="Calibri" w:hAnsi="Calibri" w:cs="Calibri"/>
-          <w:sz w:val="22"/>
-        </w:rPr>
-        <w:t xml:space="preserve"> détenteur de 90% des parts de </w:t>
-      </w:r>
-      <w:r>
-        <w:rPr>
-          <w:rFonts w:ascii="Calibri" w:eastAsia="Calibri" w:hAnsi="Calibri" w:cs="Calibri"/>
-          <w:sz w:val="22"/>
-        </w:rPr>
-        <w:t xml:space="preserve">« Soganatsu Studios France » </w:t>
-      </w:r>
-      <w:bookmarkStart w:id="0" w:name="_GoBack"/>
-      <w:bookmarkEnd w:id="0"/>
-      <w:r>
-        <w:rPr>
-          <w:rFonts w:ascii="Calibri" w:eastAsia="Calibri" w:hAnsi="Calibri" w:cs="Calibri"/>
-          <w:sz w:val="22"/>
-        </w:rPr>
-        <w:t xml:space="preserve">m’engage à céder 10% </w:t>
+        <w:t>de l’entreprise « Soganatsu Studios »</w:t>
+      </w:r>
+      <w:r>
+        <w:rPr>
+          <w:rFonts w:ascii="Calibri" w:eastAsia="Calibri" w:hAnsi="Calibri" w:cs="Calibri"/>
+          <w:sz w:val="22"/>
+        </w:rPr>
+        <w:t xml:space="preserve"> </w:t>
+      </w:r>
+      <w:r>
+        <w:rPr>
+          <w:rFonts w:ascii="Calibri" w:eastAsia="Calibri" w:hAnsi="Calibri" w:cs="Calibri"/>
+          <w:sz w:val="22"/>
+        </w:rPr>
+        <w:t>s’engage à</w:t>
+      </w:r>
+      <w:r>
+        <w:rPr>
+          <w:rFonts w:ascii="Calibri" w:eastAsia="Calibri" w:hAnsi="Calibri" w:cs="Calibri"/>
+          <w:sz w:val="22"/>
+        </w:rPr>
+        <w:t xml:space="preserve"> céder 10% de « Soganatsu Studios »</w:t>
+      </w:r>
+      <w:r>
+        <w:rPr>
+          <w:rFonts w:ascii="Calibri" w:eastAsia="Calibri" w:hAnsi="Calibri" w:cs="Calibri"/>
+          <w:sz w:val="22"/>
+        </w:rPr>
+        <w:t xml:space="preserve"> à Julien Moreau-Mathis</w:t>
+      </w:r>
+      <w:r>
+        <w:rPr>
+          <w:rFonts w:ascii="Calibri" w:eastAsia="Calibri" w:hAnsi="Calibri" w:cs="Calibri"/>
+          <w:sz w:val="22"/>
+        </w:rPr>
+        <w:t xml:space="preserve">. </w:t>
+      </w:r>
+      <w:r>
+        <w:rPr>
+          <w:rFonts w:ascii="Calibri" w:eastAsia="Calibri" w:hAnsi="Calibri" w:cs="Calibri"/>
+          <w:sz w:val="22"/>
+        </w:rPr>
+        <w:t>Julien Moreau-Mathis,</w:t>
+      </w:r>
+      <w:r>
+        <w:rPr>
+          <w:rFonts w:ascii="Calibri" w:eastAsia="Calibri" w:hAnsi="Calibri" w:cs="Calibri"/>
+          <w:sz w:val="22"/>
+        </w:rPr>
+        <w:t xml:space="preserve"> détenteur de 90% des parts de « Soganatsu Studios France » </w:t>
+      </w:r>
+      <w:r>
+        <w:rPr>
+          <w:rFonts w:ascii="Calibri" w:eastAsia="Calibri" w:hAnsi="Calibri" w:cs="Calibri"/>
+          <w:sz w:val="22"/>
+        </w:rPr>
+        <w:t>s’engage</w:t>
+      </w:r>
+      <w:r>
+        <w:rPr>
+          <w:rFonts w:ascii="Calibri" w:eastAsia="Calibri" w:hAnsi="Calibri" w:cs="Calibri"/>
+          <w:sz w:val="22"/>
+        </w:rPr>
+        <w:t xml:space="preserve"> à céder 10%</w:t>
+      </w:r>
+      <w:r>
+        <w:rPr>
+          <w:rFonts w:ascii="Calibri" w:eastAsia="Calibri" w:hAnsi="Calibri" w:cs="Calibri"/>
+          <w:sz w:val="22"/>
+        </w:rPr>
+        <w:t xml:space="preserve"> des parts de « Soganatsu Studios France »</w:t>
+      </w:r>
+      <w:r>
+        <w:rPr>
+          <w:rFonts w:ascii="Calibri" w:eastAsia="Calibri" w:hAnsi="Calibri" w:cs="Calibri"/>
+          <w:sz w:val="22"/>
+        </w:rPr>
+        <w:t xml:space="preserve"> </w:t>
       </w:r>
       <w:r>
         <w:rPr>
@@ -648,17 +834,15 @@
           <w:rFonts w:ascii="Calibri" w:eastAsia="Calibri" w:hAnsi="Calibri" w:cs="Calibri"/>
           <w:sz w:val="22"/>
         </w:rPr>
-        <w:t xml:space="preserve">, Jesse David </w:t>
-      </w:r>
-      <w:proofErr w:type="spellStart"/>
-      <w:r>
-        <w:rPr>
-          <w:rFonts w:ascii="Calibri" w:eastAsia="Calibri" w:hAnsi="Calibri" w:cs="Calibri"/>
-          <w:sz w:val="22"/>
-        </w:rPr>
-        <w:t>Stojan</w:t>
-      </w:r>
-      <w:proofErr w:type="spellEnd"/>
+        <w:t xml:space="preserve">, </w:t>
+      </w:r>
+      <w:r>
+        <w:rPr>
+          <w:rFonts w:ascii="Calibri" w:eastAsia="Calibri" w:hAnsi="Calibri" w:cs="Calibri"/>
+          <w:sz w:val="22"/>
+        </w:rPr>
+        <w:t>« Soganatsu Studios »</w:t>
+      </w:r>
       <w:r>
         <w:rPr>
           <w:rFonts w:ascii="Calibri" w:eastAsia="Calibri" w:hAnsi="Calibri" w:cs="Calibri"/>
@@ -685,7 +869,56 @@
           <w:rFonts w:ascii="Calibri" w:eastAsia="Calibri" w:hAnsi="Calibri" w:cs="Calibri"/>
           <w:sz w:val="22"/>
         </w:rPr>
-        <w:t>pendant une année entière, à p</w:t>
+        <w:t>pendant une année entière</w:t>
+      </w:r>
+      <w:r>
+        <w:rPr>
+          <w:rFonts w:ascii="Calibri" w:eastAsia="Calibri" w:hAnsi="Calibri" w:cs="Calibri"/>
+          <w:sz w:val="22"/>
+        </w:rPr>
+        <w:t xml:space="preserve"> soit un total</w:t>
+      </w:r>
+      <w:r>
+        <w:rPr>
+          <w:rFonts w:ascii="Calibri" w:eastAsia="Calibri" w:hAnsi="Calibri" w:cs="Calibri"/>
+          <w:sz w:val="22"/>
+        </w:rPr>
+        <w:t xml:space="preserve"> de 3 600 000</w:t>
+      </w:r>
+      <w:r>
+        <w:rPr>
+          <w:rFonts w:ascii="Calibri" w:eastAsia="Calibri" w:hAnsi="Calibri" w:cs="Calibri"/>
+          <w:sz w:val="22"/>
+        </w:rPr>
+        <w:t>$</w:t>
+      </w:r>
+      <w:r>
+        <w:rPr>
+          <w:rFonts w:ascii="Calibri" w:eastAsia="Calibri" w:hAnsi="Calibri" w:cs="Calibri"/>
+          <w:sz w:val="22"/>
+        </w:rPr>
+        <w:t>,</w:t>
+      </w:r>
+      <w:r>
+        <w:rPr>
+          <w:rFonts w:ascii="Calibri" w:eastAsia="Calibri" w:hAnsi="Calibri" w:cs="Calibri"/>
+          <w:sz w:val="22"/>
+        </w:rPr>
+        <w:t xml:space="preserve"> </w:t>
+      </w:r>
+      <w:r>
+        <w:rPr>
+          <w:rFonts w:ascii="Calibri" w:eastAsia="Calibri" w:hAnsi="Calibri" w:cs="Calibri"/>
+          <w:sz w:val="22"/>
+        </w:rPr>
+        <w:t xml:space="preserve">à </w:t>
+      </w:r>
+      <w:r>
+        <w:rPr>
+          <w:rFonts w:ascii="Calibri" w:eastAsia="Calibri" w:hAnsi="Calibri" w:cs="Calibri"/>
+          <w:sz w:val="22"/>
+        </w:rPr>
+        <w:t>p</w:t>
       </w:r>
       <w:r>
         <w:rPr>
@@ -729,6 +962,20 @@
           <w:sz w:val="22"/>
         </w:rPr>
         <w:t xml:space="preserve"> 2014</w:t>
+      </w:r>
+      <w:r>
+        <w:rPr>
+          <w:rFonts w:ascii="Calibri" w:eastAsia="Calibri" w:hAnsi="Calibri" w:cs="Calibri"/>
+          <w:sz w:val="22"/>
+        </w:rPr>
+        <w:t xml:space="preserve"> pour </w:t>
+      </w:r>
+      <w:r>
+        <w:rPr>
+          <w:rFonts w:ascii="Calibri" w:eastAsia="Calibri" w:hAnsi="Calibri" w:cs="Calibri"/>
+          <w:sz w:val="22"/>
+        </w:rPr>
+        <w:t>achat de la licence d’exploitation du logiciel-outil « Soganatsu Studios World Editor »</w:t>
       </w:r>
       <w:r>
         <w:rPr>

</xml_diff>